<commit_message>
already pickles baseline, intensity, bandwidth, formant, vocal, mfcc
</commit_message>
<xml_diff>
--- a/report.docx
+++ b/report.docx
@@ -524,34 +524,46 @@
         </w:rPr>
         <w:t>h</w:t>
       </w:r>
+      <w:r>
+        <w:rPr>
+          <w:lang w:val="en-GB"/>
+        </w:rPr>
+        <w:t>as a better average correlation</w:t>
+      </w:r>
+      <w:r>
+        <w:rPr>
+          <w:lang w:val="en-GB"/>
+        </w:rPr>
+        <w:t>.</w:t>
+      </w:r>
+    </w:p>
+    <w:p>
+      <w:pPr>
+        <w:rPr>
+          <w:lang w:val="en-GB"/>
+        </w:rPr>
+      </w:pPr>
+    </w:p>
+    <w:p>
+      <w:pPr>
+        <w:rPr>
+          <w:lang w:val="en-GB"/>
+        </w:rPr>
+      </w:pPr>
+      <w:r>
+        <w:rPr>
+          <w:lang w:val="en-GB"/>
+        </w:rPr>
+        <w:t>We are now trying to find correlations between gender and all the groups</w:t>
+      </w:r>
+      <w:r>
+        <w:rPr>
+          <w:lang w:val="en-GB"/>
+        </w:rPr>
+        <w:t>.</w:t>
+      </w:r>
       <w:bookmarkStart w:id="0" w:name="_GoBack"/>
       <w:bookmarkEnd w:id="0"/>
-      <w:r>
-        <w:rPr>
-          <w:lang w:val="en-GB"/>
-        </w:rPr>
-        <w:t>as a better average correlation</w:t>
-      </w:r>
-      <w:r>
-        <w:rPr>
-          <w:lang w:val="en-GB"/>
-        </w:rPr>
-        <w:t>.</w:t>
-      </w:r>
-    </w:p>
-    <w:p>
-      <w:pPr>
-        <w:rPr>
-          <w:lang w:val="en-GB"/>
-        </w:rPr>
-      </w:pPr>
-    </w:p>
-    <w:p>
-      <w:pPr>
-        <w:rPr>
-          <w:lang w:val="en-GB"/>
-        </w:rPr>
-      </w:pPr>
     </w:p>
     <w:sectPr>
       <w:pgSz w:w="11900" w:h="16840"/>
@@ -919,6 +931,7 @@
     <w:lsdException w:name="HTML Sample" w:semiHidden="1" w:unhideWhenUsed="1"/>
     <w:lsdException w:name="HTML Typewriter" w:semiHidden="1" w:unhideWhenUsed="1"/>
     <w:lsdException w:name="HTML Variable" w:semiHidden="1" w:unhideWhenUsed="1"/>
+    <w:lsdException w:name="Normal Table" w:semiHidden="1" w:unhideWhenUsed="1"/>
     <w:lsdException w:name="annotation subject" w:semiHidden="1" w:unhideWhenUsed="1"/>
     <w:lsdException w:name="No List" w:semiHidden="1" w:unhideWhenUsed="1"/>
     <w:lsdException w:name="Outline List 1" w:semiHidden="1" w:unhideWhenUsed="1"/>
@@ -965,8 +978,10 @@
     <w:lsdException w:name="Table Subtle 2" w:semiHidden="1" w:unhideWhenUsed="1"/>
     <w:lsdException w:name="Table Web 1" w:semiHidden="1" w:unhideWhenUsed="1"/>
     <w:lsdException w:name="Table Web 2" w:semiHidden="1" w:unhideWhenUsed="1"/>
+    <w:lsdException w:name="Table Web 3" w:semiHidden="1" w:unhideWhenUsed="1"/>
     <w:lsdException w:name="Balloon Text" w:semiHidden="1" w:unhideWhenUsed="1"/>
     <w:lsdException w:name="Table Grid" w:uiPriority="39"/>
+    <w:lsdException w:name="Table Theme" w:semiHidden="1" w:unhideWhenUsed="1"/>
     <w:lsdException w:name="Placeholder Text" w:semiHidden="1"/>
     <w:lsdException w:name="No Spacing" w:uiPriority="1" w:qFormat="1"/>
     <w:lsdException w:name="Light Shading" w:uiPriority="60"/>

</xml_diff>